<commit_message>
se responde las preguntas, pero el sistema sigue sin funcionar en HTML, seguir revisando
</commit_message>
<xml_diff>
--- a/Link_Github_Lab1_M3_FelipeRodriguez.docx
+++ b/Link_Github_Lab1_M3_FelipeRodriguez.docx
@@ -42,9 +42,21 @@
       </w:r>
     </w:p>
     <w:p>
+      <w:hyperlink r:id="rId5" w:history="1">
+        <w:r>
+          <w:rPr>
+            <w:rStyle w:val="Hipervnculo"/>
+          </w:rPr>
+          <w:t>https://github.com/Feliperodriguezri/LabV1_M3_Frontend_Corfo</w:t>
+        </w:r>
+      </w:hyperlink>
+      <w:r>
+        <w:t xml:space="preserve"> </w:t>
+      </w:r>
       <w:bookmarkStart w:id="0" w:name="_GoBack"/>
       <w:bookmarkEnd w:id="0"/>
     </w:p>
+    <w:p/>
     <w:p/>
     <w:sectPr>
       <w:pgSz w:w="12240" w:h="15840"/>

</xml_diff>